<commit_message>
fixing up facebook page plugin to be responsive using an iframe
</commit_message>
<xml_diff>
--- a/Documentation.docx
+++ b/Documentation.docx
@@ -1,34 +1,27 @@
 
 <file path=word/document.xml><?xml version="1.0" encoding="utf-8"?>
-<w:document xmlns:wpc="http://schemas.microsoft.com/office/word/2010/wordprocessingCanvas" xmlns:cx="http://schemas.microsoft.com/office/drawing/2014/chartex" xmlns:cx1="http://schemas.microsoft.com/office/drawing/2015/9/8/chartex" xmlns:cx2="http://schemas.microsoft.com/office/drawing/2015/10/21/chartex" xmlns:cx3="http://schemas.microsoft.com/office/drawing/2016/5/9/chartex" xmlns:cx4="http://schemas.microsoft.com/office/drawing/2016/5/10/chartex" xmlns:cx5="http://schemas.microsoft.com/office/drawing/2016/5/11/chartex" xmlns:cx6="http://schemas.microsoft.com/office/drawing/2016/5/12/chartex" xmlns:cx7="http://schemas.microsoft.com/office/drawing/2016/5/13/chartex" xmlns:cx8="http://schemas.microsoft.com/office/drawing/2016/5/14/chartex" xmlns:mc="http://schemas.openxmlformats.org/markup-compatibility/2006" xmlns:aink="http://schemas.microsoft.com/office/drawing/2016/ink" xmlns:am3d="http://schemas.microsoft.com/office/drawing/2017/model3d" xmlns:o="urn:schemas-microsoft-com:office:office" xmlns:r="http://schemas.openxmlformats.org/officeDocument/2006/relationships" xmlns:m="http://schemas.openxmlformats.org/officeDocument/2006/math" xmlns:v="urn:schemas-microsoft-com:vml" xmlns:wp14="http://schemas.microsoft.com/office/word/2010/wordprocessingDrawing" xmlns:wp="http://schemas.openxmlformats.org/drawingml/2006/wordprocessingDrawing" xmlns:w10="urn:schemas-microsoft-com:office:word" xmlns:w="http://schemas.openxmlformats.org/wordprocessingml/2006/main" xmlns:w14="http://schemas.microsoft.com/office/word/2010/wordml" xmlns:w15="http://schemas.microsoft.com/office/word/2012/wordml" xmlns:w16se="http://schemas.microsoft.com/office/word/2015/wordml/symex" xmlns:wpg="http://schemas.microsoft.com/office/word/2010/wordprocessingGroup" xmlns:wpi="http://schemas.microsoft.com/office/word/2010/wordprocessingInk" xmlns:wne="http://schemas.microsoft.com/office/word/2006/wordml" xmlns:wps="http://schemas.microsoft.com/office/word/2010/wordprocessingShape" mc:Ignorable="w14 w15 w16se wp14">
+<w:document xmlns:wpc="http://schemas.microsoft.com/office/word/2010/wordprocessingCanvas" xmlns:mc="http://schemas.openxmlformats.org/markup-compatibility/2006" xmlns:o="urn:schemas-microsoft-com:office:office" xmlns:r="http://schemas.openxmlformats.org/officeDocument/2006/relationships" xmlns:m="http://schemas.openxmlformats.org/officeDocument/2006/math" xmlns:v="urn:schemas-microsoft-com:vml" xmlns:wp14="http://schemas.microsoft.com/office/word/2010/wordprocessingDrawing" xmlns:wp="http://schemas.openxmlformats.org/drawingml/2006/wordprocessingDrawing" xmlns:w10="urn:schemas-microsoft-com:office:word" xmlns:w="http://schemas.openxmlformats.org/wordprocessingml/2006/main" xmlns:w14="http://schemas.microsoft.com/office/word/2010/wordml" xmlns:w15="http://schemas.microsoft.com/office/word/2012/wordml" xmlns:wpg="http://schemas.microsoft.com/office/word/2010/wordprocessingGroup" xmlns:wpi="http://schemas.microsoft.com/office/word/2010/wordprocessingInk" xmlns:wne="http://schemas.microsoft.com/office/word/2006/wordml" xmlns:wps="http://schemas.microsoft.com/office/word/2010/wordprocessingShape" mc:Ignorable="w14 w15 wp14">
   <w:body>
     <w:p>
       <w:pPr>
-        <w:rPr>
-          <w:rFonts w:ascii="Times New Roman" w:hAnsi="Times New Roman" w:cs="Times New Roman"/>
-          <w:b/>
-          <w:sz w:val="28"/>
-        </w:rPr>
-      </w:pPr>
-      <w:r>
-        <w:rPr>
-          <w:rFonts w:ascii="Times New Roman" w:hAnsi="Times New Roman" w:cs="Times New Roman"/>
-          <w:b/>
-          <w:sz w:val="28"/>
-        </w:rPr>
-        <w:t>Using new church site</w:t>
-      </w:r>
-    </w:p>
-    <w:p>
-      <w:pPr>
-        <w:pStyle w:val="ListParagraph"/>
-        <w:numPr>
-          <w:ilvl w:val="0"/>
-          <w:numId w:val="1"/>
-        </w:numPr>
-        <w:rPr>
-          <w:rFonts w:ascii="Times New Roman" w:hAnsi="Times New Roman" w:cs="Times New Roman"/>
-          <w:b/>
+        <w:pStyle w:val="Title"/>
+      </w:pPr>
+      <w:r>
+        <w:t>Lafayette UMC Website</w:t>
+      </w:r>
+    </w:p>
+    <w:p>
+      <w:pPr>
+        <w:pStyle w:val="Heading1"/>
+      </w:pPr>
+      <w:r>
+        <w:t xml:space="preserve">Google Account </w:t>
+      </w:r>
+    </w:p>
+    <w:p>
+      <w:pPr>
+        <w:rPr>
+          <w:rFonts w:ascii="Times New Roman" w:hAnsi="Times New Roman" w:cs="Times New Roman"/>
           <w:sz w:val="28"/>
         </w:rPr>
       </w:pPr>
@@ -38,87 +31,26 @@
           <w:sz w:val="24"/>
           <w:szCs w:val="24"/>
         </w:rPr>
-        <w:t xml:space="preserve">New google account to manage </w:t>
-      </w:r>
-      <w:r>
-        <w:rPr>
-          <w:rFonts w:ascii="Times New Roman" w:hAnsi="Times New Roman" w:cs="Times New Roman"/>
-          <w:b/>
+        <w:t>This account it linked to a google account but the login will use an email address from our website</w:t>
+      </w:r>
+    </w:p>
+    <w:p>
+      <w:pPr>
+        <w:pStyle w:val="Heading2"/>
+      </w:pPr>
+      <w:r>
+        <w:t>Login Information</w:t>
+      </w:r>
+    </w:p>
+    <w:p>
+      <w:pPr>
+        <w:rPr>
+          <w:rStyle w:val="Hyperlink"/>
+          <w:rFonts w:ascii="Times New Roman" w:hAnsi="Times New Roman" w:cs="Times New Roman"/>
           <w:sz w:val="24"/>
           <w:szCs w:val="24"/>
         </w:rPr>
-        <w:t>calendar</w:t>
-      </w:r>
-      <w:r>
-        <w:rPr>
-          <w:rFonts w:ascii="Times New Roman" w:hAnsi="Times New Roman" w:cs="Times New Roman"/>
-          <w:b/>
-          <w:sz w:val="24"/>
-          <w:szCs w:val="24"/>
-        </w:rPr>
-        <w:t xml:space="preserve"> </w:t>
-      </w:r>
-      <w:r>
-        <w:rPr>
-          <w:rFonts w:ascii="Times New Roman" w:hAnsi="Times New Roman" w:cs="Times New Roman"/>
-          <w:sz w:val="24"/>
-          <w:szCs w:val="24"/>
-        </w:rPr>
-        <w:t>and</w:t>
-      </w:r>
-      <w:r>
-        <w:rPr>
-          <w:rFonts w:ascii="Times New Roman" w:hAnsi="Times New Roman" w:cs="Times New Roman"/>
-          <w:b/>
-          <w:sz w:val="24"/>
-          <w:szCs w:val="24"/>
-        </w:rPr>
-        <w:t xml:space="preserve"> email</w:t>
-      </w:r>
-    </w:p>
-    <w:p>
-      <w:pPr>
-        <w:pStyle w:val="ListParagraph"/>
-        <w:numPr>
-          <w:ilvl w:val="1"/>
-          <w:numId w:val="1"/>
-        </w:numPr>
-        <w:rPr>
-          <w:rFonts w:ascii="Times New Roman" w:hAnsi="Times New Roman" w:cs="Times New Roman"/>
-          <w:sz w:val="28"/>
-        </w:rPr>
-      </w:pPr>
-      <w:r>
-        <w:rPr>
-          <w:rFonts w:ascii="Times New Roman" w:hAnsi="Times New Roman" w:cs="Times New Roman"/>
-          <w:sz w:val="24"/>
-          <w:szCs w:val="24"/>
-        </w:rPr>
-        <w:t>This account it linked to a google account but the login will use an email address from our website</w:t>
-      </w:r>
-    </w:p>
-    <w:p>
-      <w:pPr>
-        <w:pStyle w:val="ListParagraph"/>
-        <w:numPr>
-          <w:ilvl w:val="1"/>
-          <w:numId w:val="1"/>
-        </w:numPr>
-        <w:rPr>
-          <w:rFonts w:ascii="Times New Roman" w:hAnsi="Times New Roman" w:cs="Times New Roman"/>
-          <w:b/>
-          <w:sz w:val="28"/>
-        </w:rPr>
-      </w:pPr>
-      <w:r>
-        <w:rPr>
-          <w:rFonts w:ascii="Times New Roman" w:hAnsi="Times New Roman" w:cs="Times New Roman"/>
-          <w:b/>
-          <w:sz w:val="24"/>
-          <w:szCs w:val="24"/>
-        </w:rPr>
-        <w:t>Login information (</w:t>
-      </w:r>
+      </w:pPr>
       <w:hyperlink r:id="rId5" w:history="1">
         <w:r>
           <w:rPr>
@@ -130,42 +62,33 @@
           <w:t>https://accounts.google.com/signin/v2/sl/pwd?hl=en&amp;flowName=GlifWebSignIn&amp;flowEntry=ServiceLogin</w:t>
         </w:r>
       </w:hyperlink>
-      <w:r>
-        <w:rPr>
-          <w:rFonts w:ascii="Times New Roman" w:hAnsi="Times New Roman" w:cs="Times New Roman"/>
-          <w:b/>
+    </w:p>
+    <w:p>
+      <w:pPr>
+        <w:pStyle w:val="ListParagraph"/>
+        <w:numPr>
+          <w:ilvl w:val="0"/>
+          <w:numId w:val="1"/>
+        </w:numPr>
+        <w:rPr>
+          <w:rFonts w:ascii="Times New Roman" w:hAnsi="Times New Roman" w:cs="Times New Roman"/>
+          <w:sz w:val="28"/>
+        </w:rPr>
+      </w:pPr>
+      <w:r>
+        <w:rPr>
+          <w:rFonts w:ascii="Times New Roman" w:hAnsi="Times New Roman" w:cs="Times New Roman"/>
           <w:sz w:val="24"/>
           <w:szCs w:val="24"/>
         </w:rPr>
-        <w:t xml:space="preserve"> )</w:t>
+        <w:t>Email</w:t>
       </w:r>
     </w:p>
     <w:p>
       <w:pPr>
         <w:pStyle w:val="ListParagraph"/>
         <w:numPr>
-          <w:ilvl w:val="2"/>
-          <w:numId w:val="1"/>
-        </w:numPr>
-        <w:rPr>
-          <w:rFonts w:ascii="Times New Roman" w:hAnsi="Times New Roman" w:cs="Times New Roman"/>
-          <w:sz w:val="28"/>
-        </w:rPr>
-      </w:pPr>
-      <w:r>
-        <w:rPr>
-          <w:rFonts w:ascii="Times New Roman" w:hAnsi="Times New Roman" w:cs="Times New Roman"/>
-          <w:sz w:val="24"/>
-          <w:szCs w:val="24"/>
-        </w:rPr>
-        <w:t>Email</w:t>
-      </w:r>
-    </w:p>
-    <w:p>
-      <w:pPr>
-        <w:pStyle w:val="ListParagraph"/>
-        <w:numPr>
-          <w:ilvl w:val="3"/>
+          <w:ilvl w:val="1"/>
           <w:numId w:val="1"/>
         </w:numPr>
         <w:rPr>
@@ -189,7 +112,7 @@
       <w:pPr>
         <w:pStyle w:val="ListParagraph"/>
         <w:numPr>
-          <w:ilvl w:val="2"/>
+          <w:ilvl w:val="0"/>
           <w:numId w:val="1"/>
         </w:numPr>
         <w:rPr>
@@ -210,7 +133,7 @@
       <w:pPr>
         <w:pStyle w:val="ListParagraph"/>
         <w:numPr>
-          <w:ilvl w:val="3"/>
+          <w:ilvl w:val="1"/>
           <w:numId w:val="1"/>
         </w:numPr>
         <w:rPr>
@@ -231,7 +154,7 @@
       <w:pPr>
         <w:pStyle w:val="ListParagraph"/>
         <w:numPr>
-          <w:ilvl w:val="2"/>
+          <w:ilvl w:val="0"/>
           <w:numId w:val="1"/>
         </w:numPr>
         <w:rPr>
@@ -264,7 +187,25 @@
           <w:sz w:val="24"/>
           <w:szCs w:val="24"/>
         </w:rPr>
-        <w:t xml:space="preserve"> but that is basically the same as the email I provided. I needed to create that account for gmail to work but they are linked together and no one should ever see the </w:t>
+        <w:t xml:space="preserve"> but that is basically the same as the email I provided. I needed to create that account for </w:t>
+      </w:r>
+      <w:proofErr w:type="spellStart"/>
+      <w:r>
+        <w:rPr>
+          <w:rFonts w:ascii="Times New Roman" w:hAnsi="Times New Roman" w:cs="Times New Roman"/>
+          <w:sz w:val="24"/>
+          <w:szCs w:val="24"/>
+        </w:rPr>
+        <w:t>gmail</w:t>
+      </w:r>
+      <w:proofErr w:type="spellEnd"/>
+      <w:r>
+        <w:rPr>
+          <w:rFonts w:ascii="Times New Roman" w:hAnsi="Times New Roman" w:cs="Times New Roman"/>
+          <w:sz w:val="24"/>
+          <w:szCs w:val="24"/>
+        </w:rPr>
+        <w:t xml:space="preserve"> to work but they are linked together and no one should ever see the </w:t>
       </w:r>
       <w:hyperlink r:id="rId8" w:history="1">
         <w:r>
@@ -283,39 +224,35 @@
           <w:sz w:val="24"/>
           <w:szCs w:val="24"/>
         </w:rPr>
-        <w:t xml:space="preserve"> however is logging in isn’t working you can try that email address instead of the one provided above.</w:t>
-      </w:r>
-    </w:p>
-    <w:p>
-      <w:pPr>
-        <w:pStyle w:val="ListParagraph"/>
-        <w:numPr>
-          <w:ilvl w:val="1"/>
-          <w:numId w:val="1"/>
-        </w:numPr>
-        <w:rPr>
-          <w:rFonts w:ascii="Times New Roman" w:hAnsi="Times New Roman" w:cs="Times New Roman"/>
-          <w:b/>
-          <w:sz w:val="28"/>
-        </w:rPr>
-      </w:pPr>
-      <w:r>
-        <w:rPr>
-          <w:rFonts w:ascii="Times New Roman" w:hAnsi="Times New Roman" w:cs="Times New Roman"/>
-          <w:b/>
+        <w:t xml:space="preserve"> however </w:t>
+      </w:r>
+      <w:r>
+        <w:rPr>
+          <w:rFonts w:ascii="Times New Roman" w:hAnsi="Times New Roman" w:cs="Times New Roman"/>
           <w:sz w:val="24"/>
           <w:szCs w:val="24"/>
         </w:rPr>
+        <w:t>if</w:t>
+      </w:r>
+      <w:r>
+        <w:rPr>
+          <w:rFonts w:ascii="Times New Roman" w:hAnsi="Times New Roman" w:cs="Times New Roman"/>
+          <w:sz w:val="24"/>
+          <w:szCs w:val="24"/>
+        </w:rPr>
+        <w:t xml:space="preserve"> logging in isn’t working you can try that email address instead of the one provided above.</w:t>
+      </w:r>
+    </w:p>
+    <w:p>
+      <w:pPr>
+        <w:pStyle w:val="Heading2"/>
+      </w:pPr>
+      <w:r>
         <w:t>Calendar</w:t>
       </w:r>
     </w:p>
     <w:p>
       <w:pPr>
-        <w:pStyle w:val="ListParagraph"/>
-        <w:numPr>
-          <w:ilvl w:val="2"/>
-          <w:numId w:val="1"/>
-        </w:numPr>
         <w:rPr>
           <w:rFonts w:ascii="Times New Roman" w:hAnsi="Times New Roman" w:cs="Times New Roman"/>
           <w:b/>
@@ -335,11 +272,6 @@
     </w:p>
     <w:p>
       <w:pPr>
-        <w:pStyle w:val="ListParagraph"/>
-        <w:numPr>
-          <w:ilvl w:val="3"/>
-          <w:numId w:val="1"/>
-        </w:numPr>
         <w:rPr>
           <w:rFonts w:ascii="Times New Roman" w:hAnsi="Times New Roman" w:cs="Times New Roman"/>
           <w:sz w:val="28"/>
@@ -355,11 +287,6 @@
     </w:p>
     <w:p>
       <w:pPr>
-        <w:pStyle w:val="ListParagraph"/>
-        <w:numPr>
-          <w:ilvl w:val="3"/>
-          <w:numId w:val="1"/>
-        </w:numPr>
         <w:rPr>
           <w:rFonts w:ascii="Times New Roman" w:hAnsi="Times New Roman" w:cs="Times New Roman"/>
           <w:b/>
@@ -371,10 +298,10 @@
           <w:noProof/>
         </w:rPr>
         <w:drawing>
-          <wp:inline distT="0" distB="0" distL="0" distR="0" wp14:anchorId="59ECFBAF" wp14:editId="73803FA3">
+          <wp:inline distT="0" distB="0" distL="0" distR="0" wp14:anchorId="4ACAB2FE" wp14:editId="5D419071">
             <wp:extent cx="1827581" cy="2887980"/>
             <wp:effectExtent l="0" t="0" r="1270" b="7620"/>
-            <wp:docPr id="1" name="Picture 1"/>
+            <wp:docPr id="2" name="Picture 2"/>
             <wp:cNvGraphicFramePr>
               <a:graphicFrameLocks xmlns:a="http://schemas.openxmlformats.org/drawingml/2006/main" noChangeAspect="1"/>
             </wp:cNvGraphicFramePr>
@@ -409,22 +336,210 @@
     </w:p>
     <w:p>
       <w:pPr>
+        <w:rPr>
+          <w:rFonts w:ascii="Times New Roman" w:hAnsi="Times New Roman" w:cs="Times New Roman"/>
+          <w:sz w:val="28"/>
+        </w:rPr>
+      </w:pPr>
+      <w:r>
+        <w:rPr>
+          <w:rFonts w:ascii="Times New Roman" w:hAnsi="Times New Roman" w:cs="Times New Roman"/>
+          <w:sz w:val="28"/>
+        </w:rPr>
+        <w:t xml:space="preserve">Any event you add to this calendar will be added to the churches website </w:t>
+      </w:r>
+    </w:p>
+    <w:p>
+      <w:pPr>
+        <w:pStyle w:val="Heading3"/>
+      </w:pPr>
+      <w:r>
+        <w:lastRenderedPageBreak/>
+        <w:t>Adding Event with attachment</w:t>
+      </w:r>
+    </w:p>
+    <w:p>
+      <w:r>
+        <w:t>To start go to the calendar and start creating an event. You should see a screen similar to below.</w:t>
+      </w:r>
+    </w:p>
+    <w:p>
+      <w:r>
+        <w:rPr>
+          <w:noProof/>
+        </w:rPr>
+        <w:drawing>
+          <wp:inline distT="0" distB="0" distL="0" distR="0" wp14:anchorId="0BAACA4F" wp14:editId="21DEB941">
+            <wp:extent cx="5943600" cy="3919220"/>
+            <wp:effectExtent l="0" t="0" r="0" b="5080"/>
+            <wp:docPr id="4" name="Picture 4"/>
+            <wp:cNvGraphicFramePr>
+              <a:graphicFrameLocks xmlns:a="http://schemas.openxmlformats.org/drawingml/2006/main" noChangeAspect="1"/>
+            </wp:cNvGraphicFramePr>
+            <a:graphic xmlns:a="http://schemas.openxmlformats.org/drawingml/2006/main">
+              <a:graphicData uri="http://schemas.openxmlformats.org/drawingml/2006/picture">
+                <pic:pic xmlns:pic="http://schemas.openxmlformats.org/drawingml/2006/picture">
+                  <pic:nvPicPr>
+                    <pic:cNvPr id="1" name=""/>
+                    <pic:cNvPicPr/>
+                  </pic:nvPicPr>
+                  <pic:blipFill>
+                    <a:blip r:embed="rId11"/>
+                    <a:stretch>
+                      <a:fillRect/>
+                    </a:stretch>
+                  </pic:blipFill>
+                  <pic:spPr>
+                    <a:xfrm>
+                      <a:off x="0" y="0"/>
+                      <a:ext cx="5943600" cy="3919220"/>
+                    </a:xfrm>
+                    <a:prstGeom prst="rect">
+                      <a:avLst/>
+                    </a:prstGeom>
+                  </pic:spPr>
+                </pic:pic>
+              </a:graphicData>
+            </a:graphic>
+          </wp:inline>
+        </w:drawing>
+      </w:r>
+    </w:p>
+    <w:p>
+      <w:r>
+        <w:t>Circled in blue you can see an option to add an attachment</w:t>
+      </w:r>
+    </w:p>
+    <w:p>
+      <w:r>
+        <w:rPr>
+          <w:noProof/>
+        </w:rPr>
+        <w:drawing>
+          <wp:inline distT="0" distB="0" distL="0" distR="0" wp14:anchorId="703AA20C" wp14:editId="741EC9ED">
+            <wp:extent cx="4600575" cy="2954985"/>
+            <wp:effectExtent l="0" t="0" r="0" b="0"/>
+            <wp:docPr id="5" name="Picture 5"/>
+            <wp:cNvGraphicFramePr>
+              <a:graphicFrameLocks xmlns:a="http://schemas.openxmlformats.org/drawingml/2006/main" noChangeAspect="1"/>
+            </wp:cNvGraphicFramePr>
+            <a:graphic xmlns:a="http://schemas.openxmlformats.org/drawingml/2006/main">
+              <a:graphicData uri="http://schemas.openxmlformats.org/drawingml/2006/picture">
+                <pic:pic xmlns:pic="http://schemas.openxmlformats.org/drawingml/2006/picture">
+                  <pic:nvPicPr>
+                    <pic:cNvPr id="1" name=""/>
+                    <pic:cNvPicPr/>
+                  </pic:nvPicPr>
+                  <pic:blipFill>
+                    <a:blip r:embed="rId12"/>
+                    <a:stretch>
+                      <a:fillRect/>
+                    </a:stretch>
+                  </pic:blipFill>
+                  <pic:spPr>
+                    <a:xfrm>
+                      <a:off x="0" y="0"/>
+                      <a:ext cx="4611756" cy="2962167"/>
+                    </a:xfrm>
+                    <a:prstGeom prst="rect">
+                      <a:avLst/>
+                    </a:prstGeom>
+                  </pic:spPr>
+                </pic:pic>
+              </a:graphicData>
+            </a:graphic>
+          </wp:inline>
+        </w:drawing>
+      </w:r>
+    </w:p>
+    <w:p>
+      <w:pPr>
+        <w:rPr>
+          <w:b/>
+        </w:rPr>
+      </w:pPr>
+      <w:r>
+        <w:lastRenderedPageBreak/>
+        <w:t xml:space="preserve">When clicked you will see the following. Go to the upload tab and add your file. </w:t>
+      </w:r>
+      <w:r>
+        <w:rPr>
+          <w:b/>
+        </w:rPr>
+        <w:t>Once the file is added you will need to go to google drive to change the permissions on the file</w:t>
+      </w:r>
+    </w:p>
+    <w:p>
+      <w:r>
+        <w:t xml:space="preserve">Go to google drive </w:t>
+      </w:r>
+      <w:hyperlink r:id="rId13" w:history="1">
+        <w:r>
+          <w:rPr>
+            <w:rStyle w:val="Hyperlink"/>
+          </w:rPr>
+          <w:t>https://drive.google.com</w:t>
+        </w:r>
+      </w:hyperlink>
+    </w:p>
+    <w:p>
+      <w:pPr>
         <w:pStyle w:val="ListParagraph"/>
         <w:numPr>
-          <w:ilvl w:val="2"/>
-          <w:numId w:val="1"/>
+          <w:ilvl w:val="0"/>
+          <w:numId w:val="2"/>
         </w:numPr>
-        <w:rPr>
-          <w:rFonts w:ascii="Times New Roman" w:hAnsi="Times New Roman" w:cs="Times New Roman"/>
-          <w:sz w:val="28"/>
-        </w:rPr>
-      </w:pPr>
-      <w:r>
-        <w:rPr>
-          <w:rFonts w:ascii="Times New Roman" w:hAnsi="Times New Roman" w:cs="Times New Roman"/>
-          <w:sz w:val="28"/>
-        </w:rPr>
-        <w:t xml:space="preserve">Any event you add to this calendar will be added to the churches website </w:t>
+      </w:pPr>
+      <w:r>
+        <w:t>Select the recently uploaded file</w:t>
+      </w:r>
+    </w:p>
+    <w:p>
+      <w:pPr>
+        <w:pStyle w:val="ListParagraph"/>
+        <w:numPr>
+          <w:ilvl w:val="0"/>
+          <w:numId w:val="2"/>
+        </w:numPr>
+      </w:pPr>
+      <w:r>
+        <w:t>Right click</w:t>
+      </w:r>
+    </w:p>
+    <w:p>
+      <w:pPr>
+        <w:pStyle w:val="ListParagraph"/>
+        <w:numPr>
+          <w:ilvl w:val="0"/>
+          <w:numId w:val="2"/>
+        </w:numPr>
+      </w:pPr>
+      <w:r>
+        <w:t>Share</w:t>
+      </w:r>
+    </w:p>
+    <w:p>
+      <w:pPr>
+        <w:pStyle w:val="ListParagraph"/>
+        <w:numPr>
+          <w:ilvl w:val="0"/>
+          <w:numId w:val="2"/>
+        </w:numPr>
+      </w:pPr>
+      <w:r>
+        <w:t>Advanced (bottom right corner)</w:t>
+      </w:r>
+    </w:p>
+    <w:p>
+      <w:pPr>
+        <w:pStyle w:val="ListParagraph"/>
+        <w:numPr>
+          <w:ilvl w:val="0"/>
+          <w:numId w:val="2"/>
+        </w:numPr>
+      </w:pPr>
+      <w:r>
+        <w:t>Who has access</w:t>
       </w:r>
     </w:p>
     <w:p>
@@ -432,28 +547,67 @@
         <w:pStyle w:val="ListParagraph"/>
         <w:numPr>
           <w:ilvl w:val="1"/>
+          <w:numId w:val="2"/>
+        </w:numPr>
+      </w:pPr>
+      <w:r>
+        <w:t>Change to “Public on the Web”</w:t>
+      </w:r>
+    </w:p>
+    <w:p>
+      <w:r>
+        <w:t>Once those steps are done the file will be viewable by anyone.</w:t>
+      </w:r>
+    </w:p>
+    <w:p>
+      <w:pPr>
+        <w:pStyle w:val="Heading2"/>
+      </w:pPr>
+      <w:r>
+        <w:t>Gmail</w:t>
+      </w:r>
+    </w:p>
+    <w:p>
+      <w:pPr>
+        <w:pStyle w:val="ListParagraph"/>
+        <w:numPr>
+          <w:ilvl w:val="0"/>
           <w:numId w:val="1"/>
         </w:numPr>
         <w:rPr>
           <w:rFonts w:ascii="Times New Roman" w:hAnsi="Times New Roman" w:cs="Times New Roman"/>
-          <w:b/>
-          <w:sz w:val="28"/>
-        </w:rPr>
-      </w:pPr>
-      <w:r>
-        <w:rPr>
-          <w:rFonts w:ascii="Times New Roman" w:hAnsi="Times New Roman" w:cs="Times New Roman"/>
-          <w:b/>
-          <w:sz w:val="28"/>
-        </w:rPr>
-        <w:t>Gmail</w:t>
+          <w:sz w:val="28"/>
+        </w:rPr>
+      </w:pPr>
+      <w:r>
+        <w:rPr>
+          <w:rFonts w:ascii="Times New Roman" w:hAnsi="Times New Roman" w:cs="Times New Roman"/>
+          <w:sz w:val="28"/>
+        </w:rPr>
+        <w:t xml:space="preserve">You should be able to access </w:t>
+      </w:r>
+      <w:proofErr w:type="spellStart"/>
+      <w:r>
+        <w:rPr>
+          <w:rFonts w:ascii="Times New Roman" w:hAnsi="Times New Roman" w:cs="Times New Roman"/>
+          <w:sz w:val="28"/>
+        </w:rPr>
+        <w:t>gmail</w:t>
+      </w:r>
+      <w:proofErr w:type="spellEnd"/>
+      <w:r>
+        <w:rPr>
+          <w:rFonts w:ascii="Times New Roman" w:hAnsi="Times New Roman" w:cs="Times New Roman"/>
+          <w:sz w:val="28"/>
+        </w:rPr>
+        <w:t xml:space="preserve"> from that same picture above </w:t>
       </w:r>
     </w:p>
     <w:p>
       <w:pPr>
         <w:pStyle w:val="ListParagraph"/>
         <w:numPr>
-          <w:ilvl w:val="2"/>
+          <w:ilvl w:val="0"/>
           <w:numId w:val="1"/>
         </w:numPr>
         <w:rPr>
@@ -466,30 +620,25 @@
           <w:rFonts w:ascii="Times New Roman" w:hAnsi="Times New Roman" w:cs="Times New Roman"/>
           <w:sz w:val="28"/>
         </w:rPr>
-        <w:t xml:space="preserve">You should be able to access gmail from that same picture above </w:t>
-      </w:r>
-    </w:p>
-    <w:p>
-      <w:pPr>
-        <w:pStyle w:val="ListParagraph"/>
-        <w:numPr>
-          <w:ilvl w:val="2"/>
-          <w:numId w:val="1"/>
-        </w:numPr>
-        <w:rPr>
-          <w:rFonts w:ascii="Times New Roman" w:hAnsi="Times New Roman" w:cs="Times New Roman"/>
-          <w:sz w:val="28"/>
-        </w:rPr>
-      </w:pPr>
-      <w:r>
-        <w:rPr>
-          <w:rFonts w:ascii="Times New Roman" w:hAnsi="Times New Roman" w:cs="Times New Roman"/>
-          <w:sz w:val="28"/>
-        </w:rPr>
-        <w:lastRenderedPageBreak/>
-        <w:t xml:space="preserve">Any email sent from this gmail should say the email is come from </w:t>
-      </w:r>
-      <w:hyperlink r:id="rId11" w:history="1">
+        <w:t xml:space="preserve">Any email sent from this </w:t>
+      </w:r>
+      <w:proofErr w:type="spellStart"/>
+      <w:r>
+        <w:rPr>
+          <w:rFonts w:ascii="Times New Roman" w:hAnsi="Times New Roman" w:cs="Times New Roman"/>
+          <w:sz w:val="28"/>
+        </w:rPr>
+        <w:t>gmail</w:t>
+      </w:r>
+      <w:proofErr w:type="spellEnd"/>
+      <w:r>
+        <w:rPr>
+          <w:rFonts w:ascii="Times New Roman" w:hAnsi="Times New Roman" w:cs="Times New Roman"/>
+          <w:sz w:val="28"/>
+        </w:rPr>
+        <w:t xml:space="preserve"> should say the email is come from </w:t>
+      </w:r>
+      <w:hyperlink r:id="rId14" w:history="1">
         <w:r>
           <w:rPr>
             <w:rStyle w:val="Hyperlink"/>
@@ -511,7 +660,7 @@
       <w:pPr>
         <w:pStyle w:val="ListParagraph"/>
         <w:numPr>
-          <w:ilvl w:val="3"/>
+          <w:ilvl w:val="1"/>
           <w:numId w:val="1"/>
         </w:numPr>
         <w:rPr>
@@ -524,9 +673,25 @@
           <w:rFonts w:ascii="Times New Roman" w:hAnsi="Times New Roman" w:cs="Times New Roman"/>
           <w:sz w:val="28"/>
         </w:rPr>
-        <w:t xml:space="preserve">Technically the gmail is linked to </w:t>
-      </w:r>
-      <w:hyperlink r:id="rId12" w:history="1">
+        <w:t xml:space="preserve">Technically the </w:t>
+      </w:r>
+      <w:proofErr w:type="spellStart"/>
+      <w:r>
+        <w:rPr>
+          <w:rFonts w:ascii="Times New Roman" w:hAnsi="Times New Roman" w:cs="Times New Roman"/>
+          <w:sz w:val="28"/>
+        </w:rPr>
+        <w:t>gmail</w:t>
+      </w:r>
+      <w:proofErr w:type="spellEnd"/>
+      <w:r>
+        <w:rPr>
+          <w:rFonts w:ascii="Times New Roman" w:hAnsi="Times New Roman" w:cs="Times New Roman"/>
+          <w:sz w:val="28"/>
+        </w:rPr>
+        <w:t xml:space="preserve"> is linked to </w:t>
+      </w:r>
+      <w:hyperlink r:id="rId15" w:history="1">
         <w:r>
           <w:rPr>
             <w:rStyle w:val="Hyperlink"/>
@@ -541,9 +706,25 @@
           <w:rFonts w:ascii="Times New Roman" w:hAnsi="Times New Roman" w:cs="Times New Roman"/>
           <w:sz w:val="28"/>
         </w:rPr>
-        <w:t xml:space="preserve"> but I have set a setting to make it so when ever an email is sent it will appear as though </w:t>
-      </w:r>
-      <w:hyperlink r:id="rId13" w:history="1">
+        <w:t xml:space="preserve"> but I have set a setting to make it so </w:t>
+      </w:r>
+      <w:proofErr w:type="spellStart"/>
+      <w:r>
+        <w:rPr>
+          <w:rFonts w:ascii="Times New Roman" w:hAnsi="Times New Roman" w:cs="Times New Roman"/>
+          <w:sz w:val="28"/>
+        </w:rPr>
+        <w:t>when ever</w:t>
+      </w:r>
+      <w:proofErr w:type="spellEnd"/>
+      <w:r>
+        <w:rPr>
+          <w:rFonts w:ascii="Times New Roman" w:hAnsi="Times New Roman" w:cs="Times New Roman"/>
+          <w:sz w:val="28"/>
+        </w:rPr>
+        <w:t xml:space="preserve"> an email is sent it will appear as though </w:t>
+      </w:r>
+      <w:hyperlink r:id="rId16" w:history="1">
         <w:r>
           <w:rPr>
             <w:rStyle w:val="Hyperlink"/>
@@ -565,7 +746,7 @@
       <w:pPr>
         <w:pStyle w:val="ListParagraph"/>
         <w:numPr>
-          <w:ilvl w:val="2"/>
+          <w:ilvl w:val="0"/>
           <w:numId w:val="1"/>
         </w:numPr>
         <w:rPr>
@@ -578,16 +759,35 @@
           <w:rFonts w:ascii="Times New Roman" w:hAnsi="Times New Roman" w:cs="Times New Roman"/>
           <w:sz w:val="28"/>
         </w:rPr>
-        <w:t>To send a new email select compose on the left side of the screen. Then to access the mailing list I added either type ‘church mailing list’ into the to field or click the To. Then from there all your contacts should appear and in the upper left you should see ‘My contacts’ if you click that you can change it to the church mailing list and from there select all.</w:t>
-      </w:r>
-    </w:p>
-    <w:p>
-      <w:pPr>
-        <w:pStyle w:val="ListParagraph"/>
-        <w:numPr>
-          <w:ilvl w:val="2"/>
-          <w:numId w:val="1"/>
-        </w:numPr>
+        <w:t xml:space="preserve">To send a new email select compose on the left side of the screen. Then to access the mailing list I added either type ‘church mailing list’ into the to field or click the </w:t>
+      </w:r>
+      <w:proofErr w:type="gramStart"/>
+      <w:r>
+        <w:rPr>
+          <w:rFonts w:ascii="Times New Roman" w:hAnsi="Times New Roman" w:cs="Times New Roman"/>
+          <w:sz w:val="28"/>
+        </w:rPr>
+        <w:t>To</w:t>
+      </w:r>
+      <w:proofErr w:type="gramEnd"/>
+      <w:r>
+        <w:rPr>
+          <w:rFonts w:ascii="Times New Roman" w:hAnsi="Times New Roman" w:cs="Times New Roman"/>
+          <w:sz w:val="28"/>
+        </w:rPr>
+        <w:t>. Then from there all your contacts should appear and in the upper left you should see ‘My contacts’ if you click that you can change it to the church mailing list and from there select all.</w:t>
+      </w:r>
+    </w:p>
+    <w:p>
+      <w:pPr>
+        <w:pStyle w:val="Heading3"/>
+      </w:pPr>
+      <w:r>
+        <w:t>Adding contacts</w:t>
+      </w:r>
+    </w:p>
+    <w:p>
+      <w:pPr>
         <w:rPr>
           <w:rFonts w:ascii="Times New Roman" w:hAnsi="Times New Roman" w:cs="Times New Roman"/>
           <w:b/>
@@ -597,19 +797,37 @@
       <w:r>
         <w:rPr>
           <w:rFonts w:ascii="Times New Roman" w:hAnsi="Times New Roman" w:cs="Times New Roman"/>
+          <w:sz w:val="28"/>
+        </w:rPr>
+        <w:t>In the upper left, you should see the word Gmail select that and then click contacts (you should be redirected to another page)</w:t>
+      </w:r>
+    </w:p>
+    <w:p>
+      <w:pPr>
+        <w:rPr>
+          <w:rFonts w:ascii="Times New Roman" w:hAnsi="Times New Roman" w:cs="Times New Roman"/>
           <w:b/>
           <w:sz w:val="28"/>
         </w:rPr>
-        <w:t>Adding contacts</w:t>
-      </w:r>
-    </w:p>
-    <w:p>
-      <w:pPr>
-        <w:pStyle w:val="ListParagraph"/>
-        <w:numPr>
-          <w:ilvl w:val="3"/>
-          <w:numId w:val="1"/>
-        </w:numPr>
+      </w:pPr>
+      <w:r>
+        <w:rPr>
+          <w:rFonts w:ascii="Times New Roman" w:hAnsi="Times New Roman" w:cs="Times New Roman"/>
+          <w:sz w:val="28"/>
+        </w:rPr>
+        <w:t>From there just make sure to select the church mailing list and hit the + in the bottom right side of the screen. That’s all that should be needed to add to the mailing list.</w:t>
+      </w:r>
+    </w:p>
+    <w:p>
+      <w:pPr>
+        <w:pStyle w:val="Heading1"/>
+      </w:pPr>
+      <w:r>
+        <w:t>Administration section on website</w:t>
+      </w:r>
+    </w:p>
+    <w:p>
+      <w:pPr>
         <w:rPr>
           <w:rFonts w:ascii="Times New Roman" w:hAnsi="Times New Roman" w:cs="Times New Roman"/>
           <w:b/>
@@ -621,42 +839,7 @@
           <w:rFonts w:ascii="Times New Roman" w:hAnsi="Times New Roman" w:cs="Times New Roman"/>
           <w:sz w:val="28"/>
         </w:rPr>
-        <w:t xml:space="preserve">In the upper </w:t>
-      </w:r>
-      <w:r>
-        <w:rPr>
-          <w:rFonts w:ascii="Times New Roman" w:hAnsi="Times New Roman" w:cs="Times New Roman"/>
-          <w:sz w:val="28"/>
-        </w:rPr>
-        <w:t>left,</w:t>
-      </w:r>
-      <w:r>
-        <w:rPr>
-          <w:rFonts w:ascii="Times New Roman" w:hAnsi="Times New Roman" w:cs="Times New Roman"/>
-          <w:sz w:val="28"/>
-        </w:rPr>
-        <w:t xml:space="preserve"> you should see the word Gmail select that and then click contacts (you should be redirected to another page)</w:t>
-      </w:r>
-    </w:p>
-    <w:p>
-      <w:pPr>
-        <w:pStyle w:val="ListParagraph"/>
-        <w:numPr>
-          <w:ilvl w:val="3"/>
-          <w:numId w:val="1"/>
-        </w:numPr>
-        <w:rPr>
-          <w:rFonts w:ascii="Times New Roman" w:hAnsi="Times New Roman" w:cs="Times New Roman"/>
-          <w:b/>
-          <w:sz w:val="28"/>
-        </w:rPr>
-      </w:pPr>
-      <w:r>
-        <w:rPr>
-          <w:rFonts w:ascii="Times New Roman" w:hAnsi="Times New Roman" w:cs="Times New Roman"/>
-          <w:sz w:val="28"/>
-        </w:rPr>
-        <w:t>From there just make sure to select the church mailing list and hit the + in the bottom right side of the screen. That’s all that should be needed to add to the mailing list.</w:t>
+        <w:t>To login you can use the same credentials for the google account</w:t>
       </w:r>
     </w:p>
     <w:p>
@@ -668,19 +851,19 @@
         </w:numPr>
         <w:rPr>
           <w:rFonts w:ascii="Times New Roman" w:hAnsi="Times New Roman" w:cs="Times New Roman"/>
-          <w:b/>
-          <w:sz w:val="28"/>
-        </w:rPr>
-      </w:pPr>
-      <w:r>
-        <w:rPr>
-          <w:rFonts w:ascii="Times New Roman" w:hAnsi="Times New Roman" w:cs="Times New Roman"/>
-          <w:b/>
-          <w:sz w:val="28"/>
-        </w:rPr>
-        <w:t>Administration section on website</w:t>
-      </w:r>
-    </w:p>
+          <w:sz w:val="28"/>
+        </w:rPr>
+      </w:pPr>
+      <w:r>
+        <w:rPr>
+          <w:rFonts w:ascii="Times New Roman" w:hAnsi="Times New Roman" w:cs="Times New Roman"/>
+          <w:sz w:val="24"/>
+          <w:szCs w:val="24"/>
+        </w:rPr>
+        <w:t>Email</w:t>
+      </w:r>
+    </w:p>
+    <w:bookmarkStart w:id="0" w:name="_GoBack"/>
     <w:p>
       <w:pPr>
         <w:pStyle w:val="ListParagraph"/>
@@ -690,23 +873,42 @@
         </w:numPr>
         <w:rPr>
           <w:rFonts w:ascii="Times New Roman" w:hAnsi="Times New Roman" w:cs="Times New Roman"/>
-          <w:b/>
-          <w:sz w:val="28"/>
-        </w:rPr>
-      </w:pPr>
-      <w:r>
-        <w:rPr>
-          <w:rFonts w:ascii="Times New Roman" w:hAnsi="Times New Roman" w:cs="Times New Roman"/>
-          <w:sz w:val="28"/>
-        </w:rPr>
-        <w:t>To login you can use the same credentials for the google account</w:t>
+          <w:sz w:val="28"/>
+        </w:rPr>
+      </w:pPr>
+      <w:r>
+        <w:fldChar w:fldCharType="begin"/>
+      </w:r>
+      <w:r>
+        <w:instrText xml:space="preserve"> HYPERLINK "mailto:Lafayetteumc@lafayetteumc.net" </w:instrText>
+      </w:r>
+      <w:r>
+        <w:fldChar w:fldCharType="separate"/>
+      </w:r>
+      <w:r>
+        <w:rPr>
+          <w:rStyle w:val="Hyperlink"/>
+          <w:rFonts w:ascii="Times New Roman" w:hAnsi="Times New Roman" w:cs="Times New Roman"/>
+          <w:sz w:val="24"/>
+          <w:szCs w:val="24"/>
+        </w:rPr>
+        <w:t>Lafayetteumc@lafayetteumc.net</w:t>
+      </w:r>
+      <w:r>
+        <w:rPr>
+          <w:rStyle w:val="Hyperlink"/>
+          <w:rFonts w:ascii="Times New Roman" w:hAnsi="Times New Roman" w:cs="Times New Roman"/>
+          <w:sz w:val="24"/>
+          <w:szCs w:val="24"/>
+        </w:rPr>
+        <w:fldChar w:fldCharType="end"/>
       </w:r>
     </w:p>
     <w:p>
       <w:pPr>
         <w:pStyle w:val="ListParagraph"/>
         <w:numPr>
-          <w:ilvl w:val="2"/>
+          <w:ilvl w:val="0"/>
           <w:numId w:val="1"/>
         </w:numPr>
         <w:rPr>
@@ -720,73 +922,7 @@
           <w:sz w:val="24"/>
           <w:szCs w:val="24"/>
         </w:rPr>
-        <w:t>Email</w:t>
-      </w:r>
-    </w:p>
-    <w:p>
-      <w:pPr>
-        <w:pStyle w:val="ListParagraph"/>
-        <w:numPr>
-          <w:ilvl w:val="3"/>
-          <w:numId w:val="1"/>
-        </w:numPr>
-        <w:rPr>
-          <w:rFonts w:ascii="Times New Roman" w:hAnsi="Times New Roman" w:cs="Times New Roman"/>
-          <w:sz w:val="28"/>
-        </w:rPr>
-      </w:pPr>
-      <w:hyperlink r:id="rId14" w:history="1">
-        <w:r>
-          <w:rPr>
-            <w:rStyle w:val="Hyperlink"/>
-            <w:rFonts w:ascii="Times New Roman" w:hAnsi="Times New Roman" w:cs="Times New Roman"/>
-            <w:sz w:val="24"/>
-            <w:szCs w:val="24"/>
-          </w:rPr>
-          <w:t>Lafayetteumc@lafayetteumc.net</w:t>
-        </w:r>
-      </w:hyperlink>
-    </w:p>
-    <w:p>
-      <w:pPr>
-        <w:pStyle w:val="ListParagraph"/>
-        <w:numPr>
-          <w:ilvl w:val="2"/>
-          <w:numId w:val="1"/>
-        </w:numPr>
-        <w:rPr>
-          <w:rFonts w:ascii="Times New Roman" w:hAnsi="Times New Roman" w:cs="Times New Roman"/>
-          <w:sz w:val="28"/>
-        </w:rPr>
-      </w:pPr>
-      <w:r>
-        <w:rPr>
-          <w:rFonts w:ascii="Times New Roman" w:hAnsi="Times New Roman" w:cs="Times New Roman"/>
-          <w:sz w:val="24"/>
-          <w:szCs w:val="24"/>
-        </w:rPr>
         <w:t>Password</w:t>
-      </w:r>
-    </w:p>
-    <w:p>
-      <w:pPr>
-        <w:pStyle w:val="ListParagraph"/>
-        <w:numPr>
-          <w:ilvl w:val="3"/>
-          <w:numId w:val="1"/>
-        </w:numPr>
-        <w:rPr>
-          <w:rFonts w:ascii="Times New Roman" w:hAnsi="Times New Roman" w:cs="Times New Roman"/>
-          <w:sz w:val="28"/>
-        </w:rPr>
-      </w:pPr>
-      <w:r>
-        <w:rPr>
-          <w:rFonts w:ascii="Times New Roman" w:hAnsi="Times New Roman" w:cs="Times New Roman"/>
-          <w:sz w:val="24"/>
-          <w:szCs w:val="24"/>
-        </w:rPr>
-        <w:t>purpleMonkeys135!</w:t>
       </w:r>
     </w:p>
     <w:p>
@@ -798,6 +934,23 @@
         </w:numPr>
         <w:rPr>
           <w:rFonts w:ascii="Times New Roman" w:hAnsi="Times New Roman" w:cs="Times New Roman"/>
+          <w:sz w:val="28"/>
+        </w:rPr>
+      </w:pPr>
+      <w:r>
+        <w:rPr>
+          <w:rFonts w:ascii="Times New Roman" w:hAnsi="Times New Roman" w:cs="Times New Roman"/>
+          <w:sz w:val="24"/>
+          <w:szCs w:val="24"/>
+        </w:rPr>
+        <w:t>purpleMonkeys135!</w:t>
+      </w:r>
+    </w:p>
+    <w:bookmarkEnd w:id="0"/>
+    <w:p>
+      <w:pPr>
+        <w:rPr>
+          <w:rFonts w:ascii="Times New Roman" w:hAnsi="Times New Roman" w:cs="Times New Roman"/>
           <w:b/>
           <w:sz w:val="28"/>
         </w:rPr>
@@ -807,6 +960,7 @@
           <w:rFonts w:ascii="Times New Roman" w:hAnsi="Times New Roman" w:cs="Times New Roman"/>
           <w:sz w:val="28"/>
         </w:rPr>
+        <w:lastRenderedPageBreak/>
         <w:t xml:space="preserve">Once logged in there are two things that can be done. </w:t>
       </w:r>
     </w:p>
@@ -814,7 +968,7 @@
       <w:pPr>
         <w:pStyle w:val="ListParagraph"/>
         <w:numPr>
-          <w:ilvl w:val="2"/>
+          <w:ilvl w:val="0"/>
           <w:numId w:val="1"/>
         </w:numPr>
         <w:rPr>
@@ -835,7 +989,7 @@
       <w:pPr>
         <w:pStyle w:val="ListParagraph"/>
         <w:numPr>
-          <w:ilvl w:val="2"/>
+          <w:ilvl w:val="0"/>
           <w:numId w:val="1"/>
         </w:numPr>
         <w:rPr>
@@ -849,18 +1003,10 @@
           <w:rFonts w:ascii="Times New Roman" w:hAnsi="Times New Roman" w:cs="Times New Roman"/>
           <w:sz w:val="28"/>
         </w:rPr>
-        <w:t>Adding additional links to the side menu. If there is ever anything that needs to be added to the side bar you can easily add an item to the side bar by providing a display name and URL.</w:t>
-      </w:r>
-      <w:bookmarkStart w:id="0" w:name="_GoBack"/>
-      <w:bookmarkEnd w:id="0"/>
-      <w:r>
-        <w:rPr>
-          <w:rFonts w:ascii="Times New Roman" w:hAnsi="Times New Roman" w:cs="Times New Roman"/>
-          <w:sz w:val="28"/>
-        </w:rPr>
-        <w:t xml:space="preserve"> </w:t>
-      </w:r>
-    </w:p>
+        <w:t xml:space="preserve">Adding additional links to the side menu. If there is ever anything that needs to be added to the side bar you can easily add an item to the side bar by providing a display name and URL. </w:t>
+      </w:r>
+    </w:p>
+    <w:p/>
     <w:sectPr>
       <w:pgSz w:w="12240" w:h="15840"/>
       <w:pgMar w:top="1440" w:right="1440" w:bottom="1440" w:left="1440" w:header="720" w:footer="720" w:gutter="0"/>
@@ -872,8 +1018,94 @@
 </file>
 
 <file path=word/numbering.xml><?xml version="1.0" encoding="utf-8"?>
-<w:numbering xmlns:wpc="http://schemas.microsoft.com/office/word/2010/wordprocessingCanvas" xmlns:cx="http://schemas.microsoft.com/office/drawing/2014/chartex" xmlns:cx1="http://schemas.microsoft.com/office/drawing/2015/9/8/chartex" xmlns:cx2="http://schemas.microsoft.com/office/drawing/2015/10/21/chartex" xmlns:cx3="http://schemas.microsoft.com/office/drawing/2016/5/9/chartex" xmlns:cx4="http://schemas.microsoft.com/office/drawing/2016/5/10/chartex" xmlns:cx5="http://schemas.microsoft.com/office/drawing/2016/5/11/chartex" xmlns:cx6="http://schemas.microsoft.com/office/drawing/2016/5/12/chartex" xmlns:cx7="http://schemas.microsoft.com/office/drawing/2016/5/13/chartex" xmlns:cx8="http://schemas.microsoft.com/office/drawing/2016/5/14/chartex" xmlns:mc="http://schemas.openxmlformats.org/markup-compatibility/2006" xmlns:aink="http://schemas.microsoft.com/office/drawing/2016/ink" xmlns:am3d="http://schemas.microsoft.com/office/drawing/2017/model3d" xmlns:o="urn:schemas-microsoft-com:office:office" xmlns:r="http://schemas.openxmlformats.org/officeDocument/2006/relationships" xmlns:m="http://schemas.openxmlformats.org/officeDocument/2006/math" xmlns:v="urn:schemas-microsoft-com:vml" xmlns:wp14="http://schemas.microsoft.com/office/word/2010/wordprocessingDrawing" xmlns:wp="http://schemas.openxmlformats.org/drawingml/2006/wordprocessingDrawing" xmlns:w10="urn:schemas-microsoft-com:office:word" xmlns:w="http://schemas.openxmlformats.org/wordprocessingml/2006/main" xmlns:w14="http://schemas.microsoft.com/office/word/2010/wordml" xmlns:w15="http://schemas.microsoft.com/office/word/2012/wordml" xmlns:w16se="http://schemas.microsoft.com/office/word/2015/wordml/symex" xmlns:wpg="http://schemas.microsoft.com/office/word/2010/wordprocessingGroup" xmlns:wpi="http://schemas.microsoft.com/office/word/2010/wordprocessingInk" xmlns:wne="http://schemas.microsoft.com/office/word/2006/wordml" xmlns:wps="http://schemas.microsoft.com/office/word/2010/wordprocessingShape" mc:Ignorable="w14 w15 w16se wp14">
+<w:numbering xmlns:wpc="http://schemas.microsoft.com/office/word/2010/wordprocessingCanvas" xmlns:mc="http://schemas.openxmlformats.org/markup-compatibility/2006" xmlns:o="urn:schemas-microsoft-com:office:office" xmlns:r="http://schemas.openxmlformats.org/officeDocument/2006/relationships" xmlns:m="http://schemas.openxmlformats.org/officeDocument/2006/math" xmlns:v="urn:schemas-microsoft-com:vml" xmlns:wp14="http://schemas.microsoft.com/office/word/2010/wordprocessingDrawing" xmlns:wp="http://schemas.openxmlformats.org/drawingml/2006/wordprocessingDrawing" xmlns:w10="urn:schemas-microsoft-com:office:word" xmlns:w="http://schemas.openxmlformats.org/wordprocessingml/2006/main" xmlns:w14="http://schemas.microsoft.com/office/word/2010/wordml" xmlns:w15="http://schemas.microsoft.com/office/word/2012/wordml" xmlns:wpg="http://schemas.microsoft.com/office/word/2010/wordprocessingGroup" xmlns:wpi="http://schemas.microsoft.com/office/word/2010/wordprocessingInk" xmlns:wne="http://schemas.microsoft.com/office/word/2006/wordml" xmlns:wps="http://schemas.microsoft.com/office/word/2010/wordprocessingShape" mc:Ignorable="w14 w15 wp14">
   <w:abstractNum w:abstractNumId="0" w15:restartNumberingAfterBreak="0">
+    <w:nsid w:val="30770B77"/>
+    <w:multiLevelType w:val="hybridMultilevel"/>
+    <w:tmpl w:val="0550465C"/>
+    <w:lvl w:ilvl="0" w:tplc="0409000F">
+      <w:start w:val="1"/>
+      <w:numFmt w:val="decimal"/>
+      <w:lvlText w:val="%1."/>
+      <w:lvlJc w:val="left"/>
+      <w:pPr>
+        <w:ind w:left="720" w:hanging="360"/>
+      </w:pPr>
+    </w:lvl>
+    <w:lvl w:ilvl="1" w:tplc="04090019">
+      <w:start w:val="1"/>
+      <w:numFmt w:val="lowerLetter"/>
+      <w:lvlText w:val="%2."/>
+      <w:lvlJc w:val="left"/>
+      <w:pPr>
+        <w:ind w:left="1440" w:hanging="360"/>
+      </w:pPr>
+    </w:lvl>
+    <w:lvl w:ilvl="2" w:tplc="0409001B" w:tentative="1">
+      <w:start w:val="1"/>
+      <w:numFmt w:val="lowerRoman"/>
+      <w:lvlText w:val="%3."/>
+      <w:lvlJc w:val="right"/>
+      <w:pPr>
+        <w:ind w:left="2160" w:hanging="180"/>
+      </w:pPr>
+    </w:lvl>
+    <w:lvl w:ilvl="3" w:tplc="0409000F" w:tentative="1">
+      <w:start w:val="1"/>
+      <w:numFmt w:val="decimal"/>
+      <w:lvlText w:val="%4."/>
+      <w:lvlJc w:val="left"/>
+      <w:pPr>
+        <w:ind w:left="2880" w:hanging="360"/>
+      </w:pPr>
+    </w:lvl>
+    <w:lvl w:ilvl="4" w:tplc="04090019" w:tentative="1">
+      <w:start w:val="1"/>
+      <w:numFmt w:val="lowerLetter"/>
+      <w:lvlText w:val="%5."/>
+      <w:lvlJc w:val="left"/>
+      <w:pPr>
+        <w:ind w:left="3600" w:hanging="360"/>
+      </w:pPr>
+    </w:lvl>
+    <w:lvl w:ilvl="5" w:tplc="0409001B" w:tentative="1">
+      <w:start w:val="1"/>
+      <w:numFmt w:val="lowerRoman"/>
+      <w:lvlText w:val="%6."/>
+      <w:lvlJc w:val="right"/>
+      <w:pPr>
+        <w:ind w:left="4320" w:hanging="180"/>
+      </w:pPr>
+    </w:lvl>
+    <w:lvl w:ilvl="6" w:tplc="0409000F" w:tentative="1">
+      <w:start w:val="1"/>
+      <w:numFmt w:val="decimal"/>
+      <w:lvlText w:val="%7."/>
+      <w:lvlJc w:val="left"/>
+      <w:pPr>
+        <w:ind w:left="5040" w:hanging="360"/>
+      </w:pPr>
+    </w:lvl>
+    <w:lvl w:ilvl="7" w:tplc="04090019" w:tentative="1">
+      <w:start w:val="1"/>
+      <w:numFmt w:val="lowerLetter"/>
+      <w:lvlText w:val="%8."/>
+      <w:lvlJc w:val="left"/>
+      <w:pPr>
+        <w:ind w:left="5760" w:hanging="360"/>
+      </w:pPr>
+    </w:lvl>
+    <w:lvl w:ilvl="8" w:tplc="0409001B" w:tentative="1">
+      <w:start w:val="1"/>
+      <w:numFmt w:val="lowerRoman"/>
+      <w:lvlText w:val="%9."/>
+      <w:lvlJc w:val="right"/>
+      <w:pPr>
+        <w:ind w:left="6480" w:hanging="180"/>
+      </w:pPr>
+    </w:lvl>
+  </w:abstractNum>
+  <w:abstractNum w:abstractNumId="1" w15:restartNumberingAfterBreak="0">
     <w:nsid w:val="61E37DAE"/>
     <w:multiLevelType w:val="hybridMultilevel"/>
     <w:tmpl w:val="B4D286BA"/>
@@ -987,13 +1219,16 @@
     </w:lvl>
   </w:abstractNum>
   <w:num w:numId="1">
+    <w:abstractNumId w:val="1"/>
+  </w:num>
+  <w:num w:numId="2">
     <w:abstractNumId w:val="0"/>
   </w:num>
 </w:numbering>
 </file>
 
 <file path=word/styles.xml><?xml version="1.0" encoding="utf-8"?>
-<w:styles xmlns:mc="http://schemas.openxmlformats.org/markup-compatibility/2006" xmlns:r="http://schemas.openxmlformats.org/officeDocument/2006/relationships" xmlns:w="http://schemas.openxmlformats.org/wordprocessingml/2006/main" xmlns:w14="http://schemas.microsoft.com/office/word/2010/wordml" xmlns:w15="http://schemas.microsoft.com/office/word/2012/wordml" xmlns:w16se="http://schemas.microsoft.com/office/word/2015/wordml/symex" mc:Ignorable="w14 w15 w16se">
+<w:styles xmlns:mc="http://schemas.openxmlformats.org/markup-compatibility/2006" xmlns:r="http://schemas.openxmlformats.org/officeDocument/2006/relationships" xmlns:w="http://schemas.openxmlformats.org/wordprocessingml/2006/main" xmlns:w14="http://schemas.microsoft.com/office/word/2010/wordml" xmlns:w15="http://schemas.microsoft.com/office/word/2012/wordml" mc:Ignorable="w14 w15">
   <w:docDefaults>
     <w:rPrDefault>
       <w:rPr>
@@ -1009,7 +1244,7 @@
       </w:pPr>
     </w:pPrDefault>
   </w:docDefaults>
-  <w:latentStyles w:defLockedState="0" w:defUIPriority="99" w:defSemiHidden="0" w:defUnhideWhenUsed="0" w:defQFormat="0" w:count="375">
+  <w:latentStyles w:defLockedState="0" w:defUIPriority="99" w:defSemiHidden="0" w:defUnhideWhenUsed="0" w:defQFormat="0" w:count="371">
     <w:lsdException w:name="Normal" w:uiPriority="0" w:qFormat="1"/>
     <w:lsdException w:name="heading 1" w:uiPriority="9" w:qFormat="1"/>
     <w:lsdException w:name="heading 2" w:semiHidden="1" w:uiPriority="9" w:unhideWhenUsed="1" w:qFormat="1"/>
@@ -1381,14 +1616,97 @@
     <w:lsdException w:name="List Table 5 Dark Accent 6" w:uiPriority="50"/>
     <w:lsdException w:name="List Table 6 Colorful Accent 6" w:uiPriority="51"/>
     <w:lsdException w:name="List Table 7 Colorful Accent 6" w:uiPriority="52"/>
-    <w:lsdException w:name="Mention" w:semiHidden="1" w:unhideWhenUsed="1"/>
-    <w:lsdException w:name="Smart Hyperlink" w:semiHidden="1" w:unhideWhenUsed="1"/>
-    <w:lsdException w:name="Hashtag" w:semiHidden="1" w:unhideWhenUsed="1"/>
-    <w:lsdException w:name="Unresolved Mention" w:semiHidden="1" w:unhideWhenUsed="1"/>
   </w:latentStyles>
   <w:style w:type="paragraph" w:default="1" w:styleId="Normal">
     <w:name w:val="Normal"/>
     <w:qFormat/>
+  </w:style>
+  <w:style w:type="paragraph" w:styleId="Heading1">
+    <w:name w:val="heading 1"/>
+    <w:basedOn w:val="Normal"/>
+    <w:next w:val="Normal"/>
+    <w:link w:val="Heading1Char"/>
+    <w:uiPriority w:val="9"/>
+    <w:qFormat/>
+    <w:rsid w:val="00000172"/>
+    <w:pPr>
+      <w:keepNext/>
+      <w:keepLines/>
+      <w:spacing w:before="240" w:after="0"/>
+      <w:outlineLvl w:val="0"/>
+    </w:pPr>
+    <w:rPr>
+      <w:rFonts w:asciiTheme="majorHAnsi" w:eastAsiaTheme="majorEastAsia" w:hAnsiTheme="majorHAnsi" w:cstheme="majorBidi"/>
+      <w:color w:val="2F5496" w:themeColor="accent1" w:themeShade="BF"/>
+      <w:sz w:val="32"/>
+      <w:szCs w:val="32"/>
+    </w:rPr>
+  </w:style>
+  <w:style w:type="paragraph" w:styleId="Heading2">
+    <w:name w:val="heading 2"/>
+    <w:basedOn w:val="Normal"/>
+    <w:next w:val="Normal"/>
+    <w:link w:val="Heading2Char"/>
+    <w:uiPriority w:val="9"/>
+    <w:unhideWhenUsed/>
+    <w:qFormat/>
+    <w:rsid w:val="00000172"/>
+    <w:pPr>
+      <w:keepNext/>
+      <w:keepLines/>
+      <w:spacing w:before="40" w:after="0"/>
+      <w:outlineLvl w:val="1"/>
+    </w:pPr>
+    <w:rPr>
+      <w:rFonts w:asciiTheme="majorHAnsi" w:eastAsiaTheme="majorEastAsia" w:hAnsiTheme="majorHAnsi" w:cstheme="majorBidi"/>
+      <w:color w:val="2F5496" w:themeColor="accent1" w:themeShade="BF"/>
+      <w:sz w:val="26"/>
+      <w:szCs w:val="26"/>
+    </w:rPr>
+  </w:style>
+  <w:style w:type="paragraph" w:styleId="Heading3">
+    <w:name w:val="heading 3"/>
+    <w:basedOn w:val="Normal"/>
+    <w:next w:val="Normal"/>
+    <w:link w:val="Heading3Char"/>
+    <w:uiPriority w:val="9"/>
+    <w:unhideWhenUsed/>
+    <w:qFormat/>
+    <w:rsid w:val="00000172"/>
+    <w:pPr>
+      <w:keepNext/>
+      <w:keepLines/>
+      <w:spacing w:before="40" w:after="0"/>
+      <w:outlineLvl w:val="2"/>
+    </w:pPr>
+    <w:rPr>
+      <w:rFonts w:asciiTheme="majorHAnsi" w:eastAsiaTheme="majorEastAsia" w:hAnsiTheme="majorHAnsi" w:cstheme="majorBidi"/>
+      <w:color w:val="1F3763" w:themeColor="accent1" w:themeShade="7F"/>
+      <w:sz w:val="24"/>
+      <w:szCs w:val="24"/>
+    </w:rPr>
+  </w:style>
+  <w:style w:type="paragraph" w:styleId="Heading4">
+    <w:name w:val="heading 4"/>
+    <w:basedOn w:val="Normal"/>
+    <w:next w:val="Normal"/>
+    <w:link w:val="Heading4Char"/>
+    <w:uiPriority w:val="9"/>
+    <w:unhideWhenUsed/>
+    <w:qFormat/>
+    <w:rsid w:val="00000172"/>
+    <w:pPr>
+      <w:keepNext/>
+      <w:keepLines/>
+      <w:spacing w:before="40" w:after="0"/>
+      <w:outlineLvl w:val="3"/>
+    </w:pPr>
+    <w:rPr>
+      <w:rFonts w:asciiTheme="majorHAnsi" w:eastAsiaTheme="majorEastAsia" w:hAnsiTheme="majorHAnsi" w:cstheme="majorBidi"/>
+      <w:i/>
+      <w:iCs/>
+      <w:color w:val="2F5496" w:themeColor="accent1" w:themeShade="BF"/>
+    </w:rPr>
   </w:style>
   <w:style w:type="character" w:default="1" w:styleId="DefaultParagraphFont">
     <w:name w:val="Default Paragraph Font"/>
@@ -1439,7 +1757,7 @@
       <w:u w:val="single"/>
     </w:rPr>
   </w:style>
-  <w:style w:type="character" w:styleId="UnresolvedMention">
+  <w:style w:type="character" w:customStyle="1" w:styleId="UnresolvedMention">
     <w:name w:val="Unresolved Mention"/>
     <w:basedOn w:val="DefaultParagraphFont"/>
     <w:uiPriority w:val="99"/>
@@ -1449,6 +1767,101 @@
     <w:rPr>
       <w:color w:val="808080"/>
       <w:shd w:val="clear" w:color="auto" w:fill="E6E6E6"/>
+    </w:rPr>
+  </w:style>
+  <w:style w:type="character" w:customStyle="1" w:styleId="Heading1Char">
+    <w:name w:val="Heading 1 Char"/>
+    <w:basedOn w:val="DefaultParagraphFont"/>
+    <w:link w:val="Heading1"/>
+    <w:uiPriority w:val="9"/>
+    <w:rsid w:val="00000172"/>
+    <w:rPr>
+      <w:rFonts w:asciiTheme="majorHAnsi" w:eastAsiaTheme="majorEastAsia" w:hAnsiTheme="majorHAnsi" w:cstheme="majorBidi"/>
+      <w:color w:val="2F5496" w:themeColor="accent1" w:themeShade="BF"/>
+      <w:sz w:val="32"/>
+      <w:szCs w:val="32"/>
+    </w:rPr>
+  </w:style>
+  <w:style w:type="character" w:customStyle="1" w:styleId="Heading2Char">
+    <w:name w:val="Heading 2 Char"/>
+    <w:basedOn w:val="DefaultParagraphFont"/>
+    <w:link w:val="Heading2"/>
+    <w:uiPriority w:val="9"/>
+    <w:rsid w:val="00000172"/>
+    <w:rPr>
+      <w:rFonts w:asciiTheme="majorHAnsi" w:eastAsiaTheme="majorEastAsia" w:hAnsiTheme="majorHAnsi" w:cstheme="majorBidi"/>
+      <w:color w:val="2F5496" w:themeColor="accent1" w:themeShade="BF"/>
+      <w:sz w:val="26"/>
+      <w:szCs w:val="26"/>
+    </w:rPr>
+  </w:style>
+  <w:style w:type="character" w:customStyle="1" w:styleId="Heading3Char">
+    <w:name w:val="Heading 3 Char"/>
+    <w:basedOn w:val="DefaultParagraphFont"/>
+    <w:link w:val="Heading3"/>
+    <w:uiPriority w:val="9"/>
+    <w:rsid w:val="00000172"/>
+    <w:rPr>
+      <w:rFonts w:asciiTheme="majorHAnsi" w:eastAsiaTheme="majorEastAsia" w:hAnsiTheme="majorHAnsi" w:cstheme="majorBidi"/>
+      <w:color w:val="1F3763" w:themeColor="accent1" w:themeShade="7F"/>
+      <w:sz w:val="24"/>
+      <w:szCs w:val="24"/>
+    </w:rPr>
+  </w:style>
+  <w:style w:type="character" w:customStyle="1" w:styleId="Heading4Char">
+    <w:name w:val="Heading 4 Char"/>
+    <w:basedOn w:val="DefaultParagraphFont"/>
+    <w:link w:val="Heading4"/>
+    <w:uiPriority w:val="9"/>
+    <w:rsid w:val="00000172"/>
+    <w:rPr>
+      <w:rFonts w:asciiTheme="majorHAnsi" w:eastAsiaTheme="majorEastAsia" w:hAnsiTheme="majorHAnsi" w:cstheme="majorBidi"/>
+      <w:i/>
+      <w:iCs/>
+      <w:color w:val="2F5496" w:themeColor="accent1" w:themeShade="BF"/>
+    </w:rPr>
+  </w:style>
+  <w:style w:type="paragraph" w:styleId="NoSpacing">
+    <w:name w:val="No Spacing"/>
+    <w:uiPriority w:val="1"/>
+    <w:qFormat/>
+    <w:rsid w:val="00000172"/>
+    <w:pPr>
+      <w:spacing w:after="0" w:line="240" w:lineRule="auto"/>
+    </w:pPr>
+  </w:style>
+  <w:style w:type="paragraph" w:styleId="Title">
+    <w:name w:val="Title"/>
+    <w:basedOn w:val="Normal"/>
+    <w:next w:val="Normal"/>
+    <w:link w:val="TitleChar"/>
+    <w:uiPriority w:val="10"/>
+    <w:qFormat/>
+    <w:rsid w:val="00000172"/>
+    <w:pPr>
+      <w:spacing w:after="0" w:line="240" w:lineRule="auto"/>
+      <w:contextualSpacing/>
+    </w:pPr>
+    <w:rPr>
+      <w:rFonts w:asciiTheme="majorHAnsi" w:eastAsiaTheme="majorEastAsia" w:hAnsiTheme="majorHAnsi" w:cstheme="majorBidi"/>
+      <w:spacing w:val="-10"/>
+      <w:kern w:val="28"/>
+      <w:sz w:val="56"/>
+      <w:szCs w:val="56"/>
+    </w:rPr>
+  </w:style>
+  <w:style w:type="character" w:customStyle="1" w:styleId="TitleChar">
+    <w:name w:val="Title Char"/>
+    <w:basedOn w:val="DefaultParagraphFont"/>
+    <w:link w:val="Title"/>
+    <w:uiPriority w:val="10"/>
+    <w:rsid w:val="00000172"/>
+    <w:rPr>
+      <w:rFonts w:asciiTheme="majorHAnsi" w:eastAsiaTheme="majorEastAsia" w:hAnsiTheme="majorHAnsi" w:cstheme="majorBidi"/>
+      <w:spacing w:val="-10"/>
+      <w:kern w:val="28"/>
+      <w:sz w:val="56"/>
+      <w:szCs w:val="56"/>
     </w:rPr>
   </w:style>
 </w:styles>

</xml_diff>